<commit_message>
Creato TC_Specification per TC_RFU3.1-ModificaProfiloCliente
E' stato creato il TC_Specification per TC_RFU3.1-ModificaProfiloCliente.
Apportate modifiche ad alcuni errori sintattici e di formattazione per i seguenti TC:
TC_RFU4-CreaSegnalazioneAzienda
TC_RFU5-GestisciSegnalazioneAzienda
TC_RFR1-InserisciProdotto
TC_RFR2-ModificaProdotto
TC_RFA2.1-ModificaQuantitàProdottoCarrello
</commit_message>
<xml_diff>
--- a/Documents/Eat&Reorder - CategoryPartition documents/TC_GestioneAcquisto/TC_RFA2.1-ModificaQuantitàProdottoCarrello.docx
+++ b/Documents/Eat&Reorder - CategoryPartition documents/TC_GestioneAcquisto/TC_RFA2.1-ModificaQuantitàProdottoCarrello.docx
@@ -12,7 +12,6 @@
           <w:szCs w:val="24"/>
         </w:rPr>
       </w:pPr>
-      <w:proofErr w:type="spellStart"/>
       <w:r>
         <w:rPr>
           <w:rFonts w:ascii="Century Gothic" w:hAnsi="Century Gothic"/>
@@ -23,7 +22,6 @@
         </w:rPr>
         <w:t>CategoryPartition</w:t>
       </w:r>
-      <w:proofErr w:type="spellEnd"/>
       <w:r>
         <w:rPr>
           <w:rFonts w:ascii="Century Gothic" w:hAnsi="Century Gothic"/>
@@ -241,6 +239,7 @@
           <w:tcPr>
             <w:tcW w:w="4962" w:type="dxa"/>
             <w:shd w:val="clear" w:color="auto" w:fill="auto"/>
+            <w:vAlign w:val="center"/>
           </w:tcPr>
           <w:p>
             <w:pPr>
@@ -253,14 +252,7 @@
               <w:rPr>
                 <w:rFonts w:ascii="Century Gothic" w:hAnsi="Century Gothic"/>
               </w:rPr>
-              <w:t xml:space="preserve">Formato </w:t>
-            </w:r>
-            <w:proofErr w:type="spellStart"/>
-            <w:r>
-              <w:rPr>
-                <w:rFonts w:ascii="Century Gothic" w:hAnsi="Century Gothic"/>
-              </w:rPr>
-              <w:t>f</w:t>
+              <w:t>Formato f</w:t>
             </w:r>
             <w:r>
               <w:rPr>
@@ -268,7 +260,6 @@
               </w:rPr>
               <w:t>q</w:t>
             </w:r>
-            <w:proofErr w:type="spellEnd"/>
           </w:p>
         </w:tc>
         <w:tc>
@@ -311,16 +302,8 @@
               <w:rPr>
                 <w:rFonts w:ascii="Century Gothic" w:hAnsi="Century Gothic"/>
               </w:rPr>
-              <w:t xml:space="preserve">Rispetta il </w:t>
-            </w:r>
-            <w:proofErr w:type="spellStart"/>
-            <w:r>
-              <w:rPr>
-                <w:rFonts w:ascii="Century Gothic" w:hAnsi="Century Gothic"/>
-              </w:rPr>
-              <w:t>fomato</w:t>
-            </w:r>
-            <w:proofErr w:type="spellEnd"/>
+              <w:t>Rispetta il fomato</w:t>
+            </w:r>
             <w:r>
               <w:rPr>
                 <w:rFonts w:ascii="Century Gothic" w:hAnsi="Century Gothic"/>
@@ -331,23 +314,8 @@
               <w:rPr>
                 <w:rFonts w:ascii="Century Gothic" w:hAnsi="Century Gothic"/>
               </w:rPr>
-              <w:t>[</w:t>
-            </w:r>
-            <w:proofErr w:type="spellStart"/>
-            <w:r>
-              <w:rPr>
-                <w:rFonts w:ascii="Century Gothic" w:hAnsi="Century Gothic"/>
-              </w:rPr>
-              <w:t>property</w:t>
-            </w:r>
-            <w:proofErr w:type="spellEnd"/>
-            <w:r>
-              <w:rPr>
-                <w:rFonts w:ascii="Century Gothic" w:hAnsi="Century Gothic"/>
-              </w:rPr>
-              <w:t xml:space="preserve"> </w:t>
-            </w:r>
-            <w:proofErr w:type="spellStart"/>
+              <w:t xml:space="preserve">[property </w:t>
+            </w:r>
             <w:r>
               <w:rPr>
                 <w:rFonts w:ascii="Century Gothic" w:hAnsi="Century Gothic"/>
@@ -372,7 +340,6 @@
               </w:rPr>
               <w:t>ok</w:t>
             </w:r>
-            <w:proofErr w:type="spellEnd"/>
             <w:r>
               <w:rPr>
                 <w:rFonts w:ascii="Century Gothic" w:hAnsi="Century Gothic"/>
@@ -391,8 +358,6 @@
           <w:szCs w:val="24"/>
         </w:rPr>
       </w:pPr>
-      <w:bookmarkStart w:id="0" w:name="_GoBack"/>
-      <w:bookmarkEnd w:id="0"/>
     </w:p>
     <w:tbl>
       <w:tblPr>
@@ -403,8 +368,8 @@
         <w:tblLook w:val="04A0" w:firstRow="1" w:lastRow="0" w:firstColumn="1" w:lastColumn="0" w:noHBand="0" w:noVBand="1"/>
       </w:tblPr>
       <w:tblGrid>
-        <w:gridCol w:w="4400"/>
-        <w:gridCol w:w="4485"/>
+        <w:gridCol w:w="5812"/>
+        <w:gridCol w:w="3073"/>
         <w:gridCol w:w="1888"/>
       </w:tblGrid>
       <w:tr>
@@ -413,7 +378,7 @@
         </w:trPr>
         <w:tc>
           <w:tcPr>
-            <w:tcW w:w="4400" w:type="dxa"/>
+            <w:tcW w:w="5812" w:type="dxa"/>
             <w:tcBorders>
               <w:top w:val="single" w:sz="4" w:space="0" w:color="auto"/>
               <w:left w:val="single" w:sz="4" w:space="0" w:color="auto"/>
@@ -443,7 +408,7 @@
         </w:tc>
         <w:tc>
           <w:tcPr>
-            <w:tcW w:w="4485" w:type="dxa"/>
+            <w:tcW w:w="3073" w:type="dxa"/>
             <w:tcBorders>
               <w:top w:val="single" w:sz="4" w:space="0" w:color="auto"/>
               <w:left w:val="single" w:sz="4" w:space="0" w:color="auto"/>
@@ -508,7 +473,7 @@
         </w:trPr>
         <w:tc>
           <w:tcPr>
-            <w:tcW w:w="4400" w:type="dxa"/>
+            <w:tcW w:w="5812" w:type="dxa"/>
             <w:tcBorders>
               <w:top w:val="single" w:sz="4" w:space="0" w:color="auto"/>
               <w:left w:val="single" w:sz="4" w:space="0" w:color="auto"/>
@@ -539,7 +504,7 @@
         </w:tc>
         <w:tc>
           <w:tcPr>
-            <w:tcW w:w="4485" w:type="dxa"/>
+            <w:tcW w:w="3073" w:type="dxa"/>
             <w:tcBorders>
               <w:top w:val="single" w:sz="4" w:space="0" w:color="auto"/>
               <w:left w:val="single" w:sz="4" w:space="0" w:color="auto"/>
@@ -588,7 +553,7 @@
         </w:trPr>
         <w:tc>
           <w:tcPr>
-            <w:tcW w:w="4400" w:type="dxa"/>
+            <w:tcW w:w="5812" w:type="dxa"/>
             <w:tcBorders>
               <w:top w:val="single" w:sz="4" w:space="0" w:color="auto"/>
               <w:left w:val="single" w:sz="4" w:space="0" w:color="auto"/>
@@ -626,7 +591,7 @@
         </w:tc>
         <w:tc>
           <w:tcPr>
-            <w:tcW w:w="4485" w:type="dxa"/>
+            <w:tcW w:w="3073" w:type="dxa"/>
             <w:tcBorders>
               <w:top w:val="single" w:sz="4" w:space="0" w:color="auto"/>
               <w:left w:val="single" w:sz="4" w:space="0" w:color="auto"/>
@@ -681,6 +646,186 @@
     </w:p>
     <w:p>
       <w:pPr>
+        <w:rPr>
+          <w:rFonts w:ascii="Century Gothic" w:hAnsi="Century Gothic"/>
+          <w:sz w:val="24"/>
+          <w:szCs w:val="24"/>
+        </w:rPr>
+      </w:pPr>
+    </w:p>
+    <w:p>
+      <w:pPr>
+        <w:rPr>
+          <w:rFonts w:ascii="Century Gothic" w:hAnsi="Century Gothic"/>
+          <w:sz w:val="24"/>
+          <w:szCs w:val="24"/>
+        </w:rPr>
+      </w:pPr>
+    </w:p>
+    <w:p>
+      <w:pPr>
+        <w:rPr>
+          <w:rFonts w:ascii="Century Gothic" w:hAnsi="Century Gothic"/>
+          <w:sz w:val="24"/>
+          <w:szCs w:val="24"/>
+        </w:rPr>
+      </w:pPr>
+    </w:p>
+    <w:p>
+      <w:pPr>
+        <w:rPr>
+          <w:rFonts w:ascii="Century Gothic" w:hAnsi="Century Gothic"/>
+          <w:sz w:val="24"/>
+          <w:szCs w:val="24"/>
+        </w:rPr>
+      </w:pPr>
+    </w:p>
+    <w:p>
+      <w:pPr>
+        <w:rPr>
+          <w:rFonts w:ascii="Century Gothic" w:hAnsi="Century Gothic"/>
+          <w:sz w:val="24"/>
+          <w:szCs w:val="24"/>
+        </w:rPr>
+      </w:pPr>
+    </w:p>
+    <w:p>
+      <w:pPr>
+        <w:rPr>
+          <w:rFonts w:ascii="Century Gothic" w:hAnsi="Century Gothic"/>
+          <w:sz w:val="24"/>
+          <w:szCs w:val="24"/>
+        </w:rPr>
+      </w:pPr>
+    </w:p>
+    <w:p>
+      <w:pPr>
+        <w:rPr>
+          <w:rFonts w:ascii="Century Gothic" w:hAnsi="Century Gothic"/>
+          <w:sz w:val="24"/>
+          <w:szCs w:val="24"/>
+        </w:rPr>
+      </w:pPr>
+    </w:p>
+    <w:p>
+      <w:pPr>
+        <w:rPr>
+          <w:rFonts w:ascii="Century Gothic" w:hAnsi="Century Gothic"/>
+          <w:sz w:val="24"/>
+          <w:szCs w:val="24"/>
+        </w:rPr>
+      </w:pPr>
+    </w:p>
+    <w:p>
+      <w:pPr>
+        <w:rPr>
+          <w:rFonts w:ascii="Century Gothic" w:hAnsi="Century Gothic"/>
+          <w:sz w:val="24"/>
+          <w:szCs w:val="24"/>
+        </w:rPr>
+      </w:pPr>
+    </w:p>
+    <w:p>
+      <w:pPr>
+        <w:rPr>
+          <w:rFonts w:ascii="Century Gothic" w:hAnsi="Century Gothic"/>
+          <w:sz w:val="24"/>
+          <w:szCs w:val="24"/>
+        </w:rPr>
+      </w:pPr>
+    </w:p>
+    <w:p>
+      <w:pPr>
+        <w:rPr>
+          <w:rFonts w:ascii="Century Gothic" w:hAnsi="Century Gothic"/>
+          <w:sz w:val="24"/>
+          <w:szCs w:val="24"/>
+        </w:rPr>
+      </w:pPr>
+    </w:p>
+    <w:p>
+      <w:pPr>
+        <w:rPr>
+          <w:rFonts w:ascii="Century Gothic" w:hAnsi="Century Gothic"/>
+          <w:sz w:val="24"/>
+          <w:szCs w:val="24"/>
+        </w:rPr>
+      </w:pPr>
+    </w:p>
+    <w:p>
+      <w:pPr>
+        <w:rPr>
+          <w:rFonts w:ascii="Century Gothic" w:hAnsi="Century Gothic"/>
+          <w:sz w:val="24"/>
+          <w:szCs w:val="24"/>
+        </w:rPr>
+      </w:pPr>
+    </w:p>
+    <w:p>
+      <w:pPr>
+        <w:rPr>
+          <w:rFonts w:ascii="Century Gothic" w:hAnsi="Century Gothic"/>
+          <w:sz w:val="24"/>
+          <w:szCs w:val="24"/>
+        </w:rPr>
+      </w:pPr>
+    </w:p>
+    <w:p>
+      <w:pPr>
+        <w:rPr>
+          <w:rFonts w:ascii="Century Gothic" w:hAnsi="Century Gothic"/>
+          <w:sz w:val="24"/>
+          <w:szCs w:val="24"/>
+        </w:rPr>
+      </w:pPr>
+    </w:p>
+    <w:p>
+      <w:pPr>
+        <w:rPr>
+          <w:rFonts w:ascii="Century Gothic" w:hAnsi="Century Gothic"/>
+          <w:sz w:val="24"/>
+          <w:szCs w:val="24"/>
+        </w:rPr>
+      </w:pPr>
+    </w:p>
+    <w:p>
+      <w:pPr>
+        <w:rPr>
+          <w:rFonts w:ascii="Century Gothic" w:hAnsi="Century Gothic"/>
+          <w:sz w:val="24"/>
+          <w:szCs w:val="24"/>
+        </w:rPr>
+      </w:pPr>
+    </w:p>
+    <w:p>
+      <w:pPr>
+        <w:rPr>
+          <w:rFonts w:ascii="Century Gothic" w:hAnsi="Century Gothic"/>
+          <w:sz w:val="24"/>
+          <w:szCs w:val="24"/>
+        </w:rPr>
+      </w:pPr>
+    </w:p>
+    <w:p>
+      <w:pPr>
+        <w:rPr>
+          <w:rFonts w:ascii="Century Gothic" w:hAnsi="Century Gothic"/>
+          <w:sz w:val="24"/>
+          <w:szCs w:val="24"/>
+        </w:rPr>
+      </w:pPr>
+    </w:p>
+    <w:p>
+      <w:pPr>
+        <w:rPr>
+          <w:rFonts w:ascii="Century Gothic" w:hAnsi="Century Gothic"/>
+          <w:sz w:val="24"/>
+          <w:szCs w:val="24"/>
+        </w:rPr>
+      </w:pPr>
+    </w:p>
+    <w:p>
+      <w:pPr>
         <w:pStyle w:val="Paragrafoelenco"/>
         <w:ind w:left="-142"/>
         <w:rPr>
@@ -699,6 +844,7 @@
           <w:sz w:val="28"/>
           <w:szCs w:val="28"/>
         </w:rPr>
+        <w:lastRenderedPageBreak/>
         <w:t>TEST CASE SPECIFICATION:</w:t>
       </w:r>
     </w:p>
@@ -912,7 +1058,23 @@
                 <w:sz w:val="24"/>
                 <w:szCs w:val="24"/>
               </w:rPr>
-              <w:t>Il cliente deve essere loggato nel sistema</w:t>
+              <w:t xml:space="preserve">Il cliente </w:t>
+            </w:r>
+            <w:r>
+              <w:rPr>
+                <w:rFonts w:ascii="Century Gothic" w:hAnsi="Century Gothic"/>
+                <w:sz w:val="24"/>
+                <w:szCs w:val="24"/>
+              </w:rPr>
+              <w:t>è</w:t>
+            </w:r>
+            <w:r>
+              <w:rPr>
+                <w:rFonts w:ascii="Century Gothic" w:hAnsi="Century Gothic"/>
+                <w:sz w:val="24"/>
+                <w:szCs w:val="24"/>
+              </w:rPr>
+              <w:t xml:space="preserve"> loggato nel sistema</w:t>
             </w:r>
           </w:p>
           <w:p>
@@ -935,7 +1097,23 @@
                 <w:sz w:val="24"/>
                 <w:szCs w:val="24"/>
               </w:rPr>
-              <w:t>Il cliente deve avere almeno un prodotto nel carrello</w:t>
+              <w:t xml:space="preserve">Il cliente </w:t>
+            </w:r>
+            <w:r>
+              <w:rPr>
+                <w:rFonts w:ascii="Century Gothic" w:hAnsi="Century Gothic"/>
+                <w:sz w:val="24"/>
+                <w:szCs w:val="24"/>
+              </w:rPr>
+              <w:t>ha</w:t>
+            </w:r>
+            <w:r>
+              <w:rPr>
+                <w:rFonts w:ascii="Century Gothic" w:hAnsi="Century Gothic"/>
+                <w:sz w:val="24"/>
+                <w:szCs w:val="24"/>
+              </w:rPr>
+              <w:t xml:space="preserve"> almeno un prodotto nel carrello</w:t>
             </w:r>
           </w:p>
           <w:p>
@@ -958,7 +1136,23 @@
                 <w:sz w:val="24"/>
                 <w:szCs w:val="24"/>
               </w:rPr>
-              <w:t>Il cliente sta visualizzando i prodotti nel carrello</w:t>
+              <w:t xml:space="preserve">Il cliente sta visualizzando i prodotti </w:t>
+            </w:r>
+            <w:r>
+              <w:rPr>
+                <w:rFonts w:ascii="Century Gothic" w:hAnsi="Century Gothic"/>
+                <w:sz w:val="24"/>
+                <w:szCs w:val="24"/>
+              </w:rPr>
+              <w:t xml:space="preserve">presenti </w:t>
+            </w:r>
+            <w:r>
+              <w:rPr>
+                <w:rFonts w:ascii="Century Gothic" w:hAnsi="Century Gothic"/>
+                <w:sz w:val="24"/>
+                <w:szCs w:val="24"/>
+              </w:rPr>
+              <w:t>nel carrello</w:t>
             </w:r>
           </w:p>
         </w:tc>
@@ -999,7 +1193,7 @@
       </w:tr>
       <w:tr>
         <w:trPr>
-          <w:trHeight w:val="3281"/>
+          <w:trHeight w:val="2314"/>
         </w:trPr>
         <w:tc>
           <w:tcPr>
@@ -1040,7 +1234,23 @@
                 <w:sz w:val="24"/>
                 <w:szCs w:val="24"/>
               </w:rPr>
-              <w:t>Il cliente cambia la quantità:</w:t>
+              <w:t xml:space="preserve">Il cliente </w:t>
+            </w:r>
+            <w:r>
+              <w:rPr>
+                <w:rFonts w:ascii="Century Gothic" w:hAnsi="Century Gothic"/>
+                <w:sz w:val="24"/>
+                <w:szCs w:val="24"/>
+              </w:rPr>
+              <w:t xml:space="preserve">digita la nuova </w:t>
+            </w:r>
+            <w:r>
+              <w:rPr>
+                <w:rFonts w:ascii="Century Gothic" w:hAnsi="Century Gothic"/>
+                <w:sz w:val="24"/>
+                <w:szCs w:val="24"/>
+              </w:rPr>
+              <w:t>quantità:</w:t>
             </w:r>
           </w:p>
           <w:p>
@@ -1226,7 +1436,7 @@
                 <w:sz w:val="24"/>
                 <w:szCs w:val="24"/>
               </w:rPr>
-              <w:t>Inserisci</w:t>
+              <w:t>Aggiorna</w:t>
             </w:r>
             <w:r>
               <w:rPr>
@@ -1311,7 +1521,6 @@
               </w:rPr>
               <w:t>Il sistema visualizza “</w:t>
             </w:r>
-            <w:proofErr w:type="spellStart"/>
             <w:r>
               <w:rPr>
                 <w:rFonts w:ascii="Century Gothic" w:hAnsi="Century Gothic"/>
@@ -1322,7 +1531,6 @@
               </w:rPr>
               <w:t>QuantitàNonValida</w:t>
             </w:r>
-            <w:proofErr w:type="spellEnd"/>
             <w:r>
               <w:rPr>
                 <w:rFonts w:ascii="Century Gothic" w:hAnsi="Century Gothic"/>
@@ -1381,6 +1589,132 @@
         </w:tc>
       </w:tr>
     </w:tbl>
+    <w:p>
+      <w:pPr>
+        <w:rPr>
+          <w:rFonts w:ascii="Century Gothic" w:hAnsi="Century Gothic"/>
+          <w:sz w:val="24"/>
+          <w:szCs w:val="24"/>
+        </w:rPr>
+      </w:pPr>
+    </w:p>
+    <w:p>
+      <w:pPr>
+        <w:rPr>
+          <w:rFonts w:ascii="Century Gothic" w:hAnsi="Century Gothic"/>
+          <w:sz w:val="24"/>
+          <w:szCs w:val="24"/>
+        </w:rPr>
+      </w:pPr>
+    </w:p>
+    <w:p>
+      <w:pPr>
+        <w:rPr>
+          <w:rFonts w:ascii="Century Gothic" w:hAnsi="Century Gothic"/>
+          <w:sz w:val="24"/>
+          <w:szCs w:val="24"/>
+        </w:rPr>
+      </w:pPr>
+    </w:p>
+    <w:p>
+      <w:pPr>
+        <w:rPr>
+          <w:rFonts w:ascii="Century Gothic" w:hAnsi="Century Gothic"/>
+          <w:sz w:val="24"/>
+          <w:szCs w:val="24"/>
+        </w:rPr>
+      </w:pPr>
+    </w:p>
+    <w:p>
+      <w:pPr>
+        <w:rPr>
+          <w:rFonts w:ascii="Century Gothic" w:hAnsi="Century Gothic"/>
+          <w:sz w:val="24"/>
+          <w:szCs w:val="24"/>
+        </w:rPr>
+      </w:pPr>
+    </w:p>
+    <w:p>
+      <w:pPr>
+        <w:rPr>
+          <w:rFonts w:ascii="Century Gothic" w:hAnsi="Century Gothic"/>
+          <w:sz w:val="24"/>
+          <w:szCs w:val="24"/>
+        </w:rPr>
+      </w:pPr>
+    </w:p>
+    <w:p>
+      <w:pPr>
+        <w:rPr>
+          <w:rFonts w:ascii="Century Gothic" w:hAnsi="Century Gothic"/>
+          <w:sz w:val="24"/>
+          <w:szCs w:val="24"/>
+        </w:rPr>
+      </w:pPr>
+    </w:p>
+    <w:p>
+      <w:pPr>
+        <w:rPr>
+          <w:rFonts w:ascii="Century Gothic" w:hAnsi="Century Gothic"/>
+          <w:sz w:val="24"/>
+          <w:szCs w:val="24"/>
+        </w:rPr>
+      </w:pPr>
+    </w:p>
+    <w:p>
+      <w:pPr>
+        <w:rPr>
+          <w:rFonts w:ascii="Century Gothic" w:hAnsi="Century Gothic"/>
+          <w:sz w:val="24"/>
+          <w:szCs w:val="24"/>
+        </w:rPr>
+      </w:pPr>
+    </w:p>
+    <w:p>
+      <w:pPr>
+        <w:rPr>
+          <w:rFonts w:ascii="Century Gothic" w:hAnsi="Century Gothic"/>
+          <w:sz w:val="24"/>
+          <w:szCs w:val="24"/>
+        </w:rPr>
+      </w:pPr>
+    </w:p>
+    <w:p>
+      <w:pPr>
+        <w:rPr>
+          <w:rFonts w:ascii="Century Gothic" w:hAnsi="Century Gothic"/>
+          <w:sz w:val="24"/>
+          <w:szCs w:val="24"/>
+        </w:rPr>
+      </w:pPr>
+    </w:p>
+    <w:p>
+      <w:pPr>
+        <w:rPr>
+          <w:rFonts w:ascii="Century Gothic" w:hAnsi="Century Gothic"/>
+          <w:sz w:val="24"/>
+          <w:szCs w:val="24"/>
+        </w:rPr>
+      </w:pPr>
+    </w:p>
+    <w:p>
+      <w:pPr>
+        <w:rPr>
+          <w:rFonts w:ascii="Century Gothic" w:hAnsi="Century Gothic"/>
+          <w:sz w:val="24"/>
+          <w:szCs w:val="24"/>
+        </w:rPr>
+      </w:pPr>
+    </w:p>
+    <w:p>
+      <w:pPr>
+        <w:rPr>
+          <w:rFonts w:ascii="Century Gothic" w:hAnsi="Century Gothic"/>
+          <w:sz w:val="24"/>
+          <w:szCs w:val="24"/>
+        </w:rPr>
+      </w:pPr>
+    </w:p>
     <w:p>
       <w:pPr>
         <w:rPr>
@@ -1437,6 +1771,7 @@
                 <w:sz w:val="24"/>
                 <w:szCs w:val="24"/>
               </w:rPr>
+              <w:lastRenderedPageBreak/>
               <w:t>Test Case ID:</w:t>
             </w:r>
           </w:p>
@@ -1584,7 +1919,7 @@
                 <w:sz w:val="24"/>
                 <w:szCs w:val="24"/>
               </w:rPr>
-              <w:t>Il cliente deve essere loggato nel sistema</w:t>
+              <w:t>Il cliente è loggato nel sistema</w:t>
             </w:r>
           </w:p>
           <w:p>
@@ -1607,7 +1942,7 @@
                 <w:sz w:val="24"/>
                 <w:szCs w:val="24"/>
               </w:rPr>
-              <w:t>Il cliente deve avere almeno un prodotto nel carrello</w:t>
+              <w:t>Il cliente ha almeno un prodotto nel carrello</w:t>
             </w:r>
           </w:p>
           <w:p>
@@ -1630,7 +1965,7 @@
                 <w:sz w:val="24"/>
                 <w:szCs w:val="24"/>
               </w:rPr>
-              <w:t>Il cliente sta visualizzando i prodotti nel carrello</w:t>
+              <w:t>Il cliente sta visualizzando i prodotti presenti nel carrello</w:t>
             </w:r>
           </w:p>
         </w:tc>
@@ -1671,7 +2006,7 @@
       </w:tr>
       <w:tr>
         <w:trPr>
-          <w:trHeight w:val="3281"/>
+          <w:trHeight w:val="2370"/>
         </w:trPr>
         <w:tc>
           <w:tcPr>
@@ -1696,7 +2031,7 @@
               <w:pStyle w:val="Paragrafoelenco"/>
               <w:numPr>
                 <w:ilvl w:val="0"/>
-                <w:numId w:val="21"/>
+                <w:numId w:val="22"/>
               </w:numPr>
               <w:spacing w:after="120" w:line="240" w:lineRule="auto"/>
               <w:rPr>
@@ -1711,7 +2046,7 @@
                 <w:sz w:val="24"/>
                 <w:szCs w:val="24"/>
               </w:rPr>
-              <w:t>Il cliente cambia la quantità:</w:t>
+              <w:t>Il cliente digita la nuova quantità:</w:t>
             </w:r>
           </w:p>
           <w:p>
@@ -1852,7 +2187,7 @@
                       <w:sz w:val="24"/>
                       <w:szCs w:val="24"/>
                     </w:rPr>
-                    <w:t>1.2</w:t>
+                    <w:t>12</w:t>
                   </w:r>
                 </w:p>
               </w:tc>
@@ -1872,7 +2207,7 @@
               <w:pStyle w:val="Paragrafoelenco"/>
               <w:numPr>
                 <w:ilvl w:val="0"/>
-                <w:numId w:val="21"/>
+                <w:numId w:val="22"/>
               </w:numPr>
               <w:spacing w:after="0" w:line="240" w:lineRule="auto"/>
               <w:rPr>
@@ -1897,7 +2232,7 @@
                 <w:sz w:val="24"/>
                 <w:szCs w:val="24"/>
               </w:rPr>
-              <w:t>Inserisci</w:t>
+              <w:t>Aggiorna</w:t>
             </w:r>
             <w:r>
               <w:rPr>
@@ -1998,35 +2333,15 @@
                 <w:sz w:val="24"/>
                 <w:szCs w:val="24"/>
               </w:rPr>
-              <w:t>RFA2.3-</w:t>
-            </w:r>
-            <w:proofErr w:type="gramStart"/>
-            <w:r>
-              <w:rPr>
-                <w:rFonts w:ascii="Century Gothic" w:hAnsi="Century Gothic"/>
-                <w:b/>
-                <w:bCs/>
-                <w:sz w:val="24"/>
-                <w:szCs w:val="24"/>
-              </w:rPr>
-              <w:t>VisualizzaCarrello</w:t>
-            </w:r>
-            <w:r>
-              <w:rPr>
-                <w:rFonts w:ascii="Century Gothic" w:hAnsi="Century Gothic"/>
-                <w:sz w:val="24"/>
-                <w:szCs w:val="24"/>
-              </w:rPr>
-              <w:t>“</w:t>
-            </w:r>
-            <w:proofErr w:type="gramEnd"/>
-            <w:r>
-              <w:rPr>
-                <w:rFonts w:ascii="Century Gothic" w:hAnsi="Century Gothic"/>
-                <w:sz w:val="24"/>
-                <w:szCs w:val="24"/>
-              </w:rPr>
-              <w:t>.</w:t>
+              <w:t>RFA2.3-VisualizzaCarrello</w:t>
+            </w:r>
+            <w:r>
+              <w:rPr>
+                <w:rFonts w:ascii="Century Gothic" w:hAnsi="Century Gothic"/>
+                <w:sz w:val="24"/>
+                <w:szCs w:val="24"/>
+              </w:rPr>
+              <w:t>“.</w:t>
             </w:r>
           </w:p>
           <w:p>
@@ -2056,6 +2371,8 @@
               </w:rPr>
               <w:t>modifica</w:t>
             </w:r>
+            <w:bookmarkStart w:id="0" w:name="_GoBack"/>
+            <w:bookmarkEnd w:id="0"/>
             <w:r>
               <w:rPr>
                 <w:rFonts w:ascii="Century Gothic" w:hAnsi="Century Gothic"/>
@@ -2969,6 +3286,95 @@
     </w:lvl>
   </w:abstractNum>
   <w:abstractNum w:abstractNumId="10" w15:restartNumberingAfterBreak="0">
+    <w:nsid w:val="29DE5B10"/>
+    <w:multiLevelType w:val="hybridMultilevel"/>
+    <w:tmpl w:val="F3405DE4"/>
+    <w:lvl w:ilvl="0" w:tplc="0410000F">
+      <w:start w:val="1"/>
+      <w:numFmt w:val="decimal"/>
+      <w:lvlText w:val="%1."/>
+      <w:lvlJc w:val="left"/>
+      <w:pPr>
+        <w:ind w:left="720" w:hanging="360"/>
+      </w:pPr>
+      <w:rPr>
+        <w:rFonts w:hint="default"/>
+      </w:rPr>
+    </w:lvl>
+    <w:lvl w:ilvl="1" w:tplc="04100019" w:tentative="1">
+      <w:start w:val="1"/>
+      <w:numFmt w:val="lowerLetter"/>
+      <w:lvlText w:val="%2."/>
+      <w:lvlJc w:val="left"/>
+      <w:pPr>
+        <w:ind w:left="1440" w:hanging="360"/>
+      </w:pPr>
+    </w:lvl>
+    <w:lvl w:ilvl="2" w:tplc="0410001B" w:tentative="1">
+      <w:start w:val="1"/>
+      <w:numFmt w:val="lowerRoman"/>
+      <w:lvlText w:val="%3."/>
+      <w:lvlJc w:val="right"/>
+      <w:pPr>
+        <w:ind w:left="2160" w:hanging="180"/>
+      </w:pPr>
+    </w:lvl>
+    <w:lvl w:ilvl="3" w:tplc="0410000F" w:tentative="1">
+      <w:start w:val="1"/>
+      <w:numFmt w:val="decimal"/>
+      <w:lvlText w:val="%4."/>
+      <w:lvlJc w:val="left"/>
+      <w:pPr>
+        <w:ind w:left="2880" w:hanging="360"/>
+      </w:pPr>
+    </w:lvl>
+    <w:lvl w:ilvl="4" w:tplc="04100019" w:tentative="1">
+      <w:start w:val="1"/>
+      <w:numFmt w:val="lowerLetter"/>
+      <w:lvlText w:val="%5."/>
+      <w:lvlJc w:val="left"/>
+      <w:pPr>
+        <w:ind w:left="3600" w:hanging="360"/>
+      </w:pPr>
+    </w:lvl>
+    <w:lvl w:ilvl="5" w:tplc="0410001B" w:tentative="1">
+      <w:start w:val="1"/>
+      <w:numFmt w:val="lowerRoman"/>
+      <w:lvlText w:val="%6."/>
+      <w:lvlJc w:val="right"/>
+      <w:pPr>
+        <w:ind w:left="4320" w:hanging="180"/>
+      </w:pPr>
+    </w:lvl>
+    <w:lvl w:ilvl="6" w:tplc="0410000F" w:tentative="1">
+      <w:start w:val="1"/>
+      <w:numFmt w:val="decimal"/>
+      <w:lvlText w:val="%7."/>
+      <w:lvlJc w:val="left"/>
+      <w:pPr>
+        <w:ind w:left="5040" w:hanging="360"/>
+      </w:pPr>
+    </w:lvl>
+    <w:lvl w:ilvl="7" w:tplc="04100019" w:tentative="1">
+      <w:start w:val="1"/>
+      <w:numFmt w:val="lowerLetter"/>
+      <w:lvlText w:val="%8."/>
+      <w:lvlJc w:val="left"/>
+      <w:pPr>
+        <w:ind w:left="5760" w:hanging="360"/>
+      </w:pPr>
+    </w:lvl>
+    <w:lvl w:ilvl="8" w:tplc="0410001B" w:tentative="1">
+      <w:start w:val="1"/>
+      <w:numFmt w:val="lowerRoman"/>
+      <w:lvlText w:val="%9."/>
+      <w:lvlJc w:val="right"/>
+      <w:pPr>
+        <w:ind w:left="6480" w:hanging="180"/>
+      </w:pPr>
+    </w:lvl>
+  </w:abstractNum>
+  <w:abstractNum w:abstractNumId="11" w15:restartNumberingAfterBreak="0">
     <w:nsid w:val="2AE60147"/>
     <w:multiLevelType w:val="hybridMultilevel"/>
     <w:tmpl w:val="4A3089EA"/>
@@ -3054,7 +3460,7 @@
       </w:pPr>
     </w:lvl>
   </w:abstractNum>
-  <w:abstractNum w:abstractNumId="11" w15:restartNumberingAfterBreak="0">
+  <w:abstractNum w:abstractNumId="12" w15:restartNumberingAfterBreak="0">
     <w:nsid w:val="431A11CF"/>
     <w:multiLevelType w:val="hybridMultilevel"/>
     <w:tmpl w:val="E3F6F7F2"/>
@@ -3167,7 +3573,7 @@
       </w:rPr>
     </w:lvl>
   </w:abstractNum>
-  <w:abstractNum w:abstractNumId="12" w15:restartNumberingAfterBreak="0">
+  <w:abstractNum w:abstractNumId="13" w15:restartNumberingAfterBreak="0">
     <w:nsid w:val="43B23E3D"/>
     <w:multiLevelType w:val="hybridMultilevel"/>
     <w:tmpl w:val="E71CC600"/>
@@ -3253,7 +3659,96 @@
       </w:pPr>
     </w:lvl>
   </w:abstractNum>
-  <w:abstractNum w:abstractNumId="13" w15:restartNumberingAfterBreak="0">
+  <w:abstractNum w:abstractNumId="14" w15:restartNumberingAfterBreak="0">
+    <w:nsid w:val="4565724A"/>
+    <w:multiLevelType w:val="hybridMultilevel"/>
+    <w:tmpl w:val="8E1C4F52"/>
+    <w:lvl w:ilvl="0" w:tplc="0410000F">
+      <w:start w:val="1"/>
+      <w:numFmt w:val="decimal"/>
+      <w:lvlText w:val="%1."/>
+      <w:lvlJc w:val="left"/>
+      <w:pPr>
+        <w:ind w:left="720" w:hanging="360"/>
+      </w:pPr>
+      <w:rPr>
+        <w:rFonts w:hint="default"/>
+      </w:rPr>
+    </w:lvl>
+    <w:lvl w:ilvl="1" w:tplc="04100019" w:tentative="1">
+      <w:start w:val="1"/>
+      <w:numFmt w:val="lowerLetter"/>
+      <w:lvlText w:val="%2."/>
+      <w:lvlJc w:val="left"/>
+      <w:pPr>
+        <w:ind w:left="1440" w:hanging="360"/>
+      </w:pPr>
+    </w:lvl>
+    <w:lvl w:ilvl="2" w:tplc="0410001B" w:tentative="1">
+      <w:start w:val="1"/>
+      <w:numFmt w:val="lowerRoman"/>
+      <w:lvlText w:val="%3."/>
+      <w:lvlJc w:val="right"/>
+      <w:pPr>
+        <w:ind w:left="2160" w:hanging="180"/>
+      </w:pPr>
+    </w:lvl>
+    <w:lvl w:ilvl="3" w:tplc="0410000F" w:tentative="1">
+      <w:start w:val="1"/>
+      <w:numFmt w:val="decimal"/>
+      <w:lvlText w:val="%4."/>
+      <w:lvlJc w:val="left"/>
+      <w:pPr>
+        <w:ind w:left="2880" w:hanging="360"/>
+      </w:pPr>
+    </w:lvl>
+    <w:lvl w:ilvl="4" w:tplc="04100019" w:tentative="1">
+      <w:start w:val="1"/>
+      <w:numFmt w:val="lowerLetter"/>
+      <w:lvlText w:val="%5."/>
+      <w:lvlJc w:val="left"/>
+      <w:pPr>
+        <w:ind w:left="3600" w:hanging="360"/>
+      </w:pPr>
+    </w:lvl>
+    <w:lvl w:ilvl="5" w:tplc="0410001B" w:tentative="1">
+      <w:start w:val="1"/>
+      <w:numFmt w:val="lowerRoman"/>
+      <w:lvlText w:val="%6."/>
+      <w:lvlJc w:val="right"/>
+      <w:pPr>
+        <w:ind w:left="4320" w:hanging="180"/>
+      </w:pPr>
+    </w:lvl>
+    <w:lvl w:ilvl="6" w:tplc="0410000F" w:tentative="1">
+      <w:start w:val="1"/>
+      <w:numFmt w:val="decimal"/>
+      <w:lvlText w:val="%7."/>
+      <w:lvlJc w:val="left"/>
+      <w:pPr>
+        <w:ind w:left="5040" w:hanging="360"/>
+      </w:pPr>
+    </w:lvl>
+    <w:lvl w:ilvl="7" w:tplc="04100019" w:tentative="1">
+      <w:start w:val="1"/>
+      <w:numFmt w:val="lowerLetter"/>
+      <w:lvlText w:val="%8."/>
+      <w:lvlJc w:val="left"/>
+      <w:pPr>
+        <w:ind w:left="5760" w:hanging="360"/>
+      </w:pPr>
+    </w:lvl>
+    <w:lvl w:ilvl="8" w:tplc="0410001B" w:tentative="1">
+      <w:start w:val="1"/>
+      <w:numFmt w:val="lowerRoman"/>
+      <w:lvlText w:val="%9."/>
+      <w:lvlJc w:val="right"/>
+      <w:pPr>
+        <w:ind w:left="6480" w:hanging="180"/>
+      </w:pPr>
+    </w:lvl>
+  </w:abstractNum>
+  <w:abstractNum w:abstractNumId="15" w15:restartNumberingAfterBreak="0">
     <w:nsid w:val="48A533CB"/>
     <w:multiLevelType w:val="hybridMultilevel"/>
     <w:tmpl w:val="7794EFD2"/>
@@ -3339,7 +3834,7 @@
       </w:pPr>
     </w:lvl>
   </w:abstractNum>
-  <w:abstractNum w:abstractNumId="14" w15:restartNumberingAfterBreak="0">
+  <w:abstractNum w:abstractNumId="16" w15:restartNumberingAfterBreak="0">
     <w:nsid w:val="5291425C"/>
     <w:multiLevelType w:val="hybridMultilevel"/>
     <w:tmpl w:val="18CA6338"/>
@@ -3425,7 +3920,7 @@
       </w:pPr>
     </w:lvl>
   </w:abstractNum>
-  <w:abstractNum w:abstractNumId="15" w15:restartNumberingAfterBreak="0">
+  <w:abstractNum w:abstractNumId="17" w15:restartNumberingAfterBreak="0">
     <w:nsid w:val="52D2110D"/>
     <w:multiLevelType w:val="hybridMultilevel"/>
     <w:tmpl w:val="95406526"/>
@@ -3511,7 +4006,7 @@
       </w:pPr>
     </w:lvl>
   </w:abstractNum>
-  <w:abstractNum w:abstractNumId="16" w15:restartNumberingAfterBreak="0">
+  <w:abstractNum w:abstractNumId="18" w15:restartNumberingAfterBreak="0">
     <w:nsid w:val="5996159E"/>
     <w:multiLevelType w:val="hybridMultilevel"/>
     <w:tmpl w:val="F7EE29D2"/>
@@ -3597,7 +4092,7 @@
       </w:pPr>
     </w:lvl>
   </w:abstractNum>
-  <w:abstractNum w:abstractNumId="17" w15:restartNumberingAfterBreak="0">
+  <w:abstractNum w:abstractNumId="19" w15:restartNumberingAfterBreak="0">
     <w:nsid w:val="62F5193E"/>
     <w:multiLevelType w:val="hybridMultilevel"/>
     <w:tmpl w:val="1362E372"/>
@@ -3686,7 +4181,7 @@
       </w:pPr>
     </w:lvl>
   </w:abstractNum>
-  <w:abstractNum w:abstractNumId="18" w15:restartNumberingAfterBreak="0">
+  <w:abstractNum w:abstractNumId="20" w15:restartNumberingAfterBreak="0">
     <w:nsid w:val="6AF0383F"/>
     <w:multiLevelType w:val="hybridMultilevel"/>
     <w:tmpl w:val="F3405DE4"/>
@@ -3775,7 +4270,7 @@
       </w:pPr>
     </w:lvl>
   </w:abstractNum>
-  <w:abstractNum w:abstractNumId="19" w15:restartNumberingAfterBreak="0">
+  <w:abstractNum w:abstractNumId="21" w15:restartNumberingAfterBreak="0">
     <w:nsid w:val="7D521500"/>
     <w:multiLevelType w:val="hybridMultilevel"/>
     <w:tmpl w:val="E15C4884"/>
@@ -3864,7 +4359,7 @@
       </w:pPr>
     </w:lvl>
   </w:abstractNum>
-  <w:abstractNum w:abstractNumId="20" w15:restartNumberingAfterBreak="0">
+  <w:abstractNum w:abstractNumId="22" w15:restartNumberingAfterBreak="0">
     <w:nsid w:val="7E334138"/>
     <w:multiLevelType w:val="hybridMultilevel"/>
     <w:tmpl w:val="63B6AEC6"/>
@@ -3951,13 +4446,13 @@
     </w:lvl>
   </w:abstractNum>
   <w:num w:numId="1">
-    <w:abstractNumId w:val="19"/>
+    <w:abstractNumId w:val="21"/>
   </w:num>
   <w:num w:numId="2">
-    <w:abstractNumId w:val="11"/>
+    <w:abstractNumId w:val="12"/>
   </w:num>
   <w:num w:numId="3">
-    <w:abstractNumId w:val="16"/>
+    <w:abstractNumId w:val="18"/>
   </w:num>
   <w:num w:numId="4">
     <w:abstractNumId w:val="8"/>
@@ -3972,22 +4467,22 @@
     <w:abstractNumId w:val="5"/>
   </w:num>
   <w:num w:numId="8">
-    <w:abstractNumId w:val="14"/>
+    <w:abstractNumId w:val="16"/>
   </w:num>
   <w:num w:numId="9">
     <w:abstractNumId w:val="1"/>
   </w:num>
   <w:num w:numId="10">
-    <w:abstractNumId w:val="12"/>
+    <w:abstractNumId w:val="13"/>
   </w:num>
   <w:num w:numId="11">
     <w:abstractNumId w:val="0"/>
   </w:num>
   <w:num w:numId="12">
-    <w:abstractNumId w:val="20"/>
+    <w:abstractNumId w:val="22"/>
   </w:num>
   <w:num w:numId="13">
-    <w:abstractNumId w:val="15"/>
+    <w:abstractNumId w:val="17"/>
   </w:num>
   <w:num w:numId="14">
     <w:abstractNumId w:val="4"/>
@@ -3996,22 +4491,28 @@
     <w:abstractNumId w:val="3"/>
   </w:num>
   <w:num w:numId="16">
-    <w:abstractNumId w:val="13"/>
+    <w:abstractNumId w:val="15"/>
   </w:num>
   <w:num w:numId="17">
-    <w:abstractNumId w:val="10"/>
+    <w:abstractNumId w:val="11"/>
   </w:num>
   <w:num w:numId="18">
     <w:abstractNumId w:val="2"/>
   </w:num>
   <w:num w:numId="19">
-    <w:abstractNumId w:val="17"/>
+    <w:abstractNumId w:val="19"/>
   </w:num>
   <w:num w:numId="20">
     <w:abstractNumId w:val="7"/>
   </w:num>
   <w:num w:numId="21">
-    <w:abstractNumId w:val="18"/>
+    <w:abstractNumId w:val="20"/>
+  </w:num>
+  <w:num w:numId="22">
+    <w:abstractNumId w:val="14"/>
+  </w:num>
+  <w:num w:numId="23">
+    <w:abstractNumId w:val="10"/>
   </w:num>
 </w:numbering>
 </file>

</xml_diff>

<commit_message>
Test case e dizionario dei dati
TC RFA2.1-RFR1-RFR2-RFU1.1-RFU1.2-RFU1.3 CORRETTI
Dizionario dei dati cambiato (in caso da rivedere)
</commit_message>
<xml_diff>
--- a/Documents/Eat&Reorder - CategoryPartition documents/TC_GestioneAcquisto/TC_RFA2.1-ModificaQuantitàProdottoCarrello.docx
+++ b/Documents/Eat&Reorder - CategoryPartition documents/TC_GestioneAcquisto/TC_RFA2.1-ModificaQuantitàProdottoCarrello.docx
@@ -12,6 +12,7 @@
           <w:szCs w:val="24"/>
         </w:rPr>
       </w:pPr>
+      <w:proofErr w:type="spellStart"/>
       <w:r>
         <w:rPr>
           <w:rFonts w:ascii="Century Gothic" w:hAnsi="Century Gothic"/>
@@ -22,6 +23,7 @@
         </w:rPr>
         <w:t>CategoryPartition</w:t>
       </w:r>
+      <w:proofErr w:type="spellEnd"/>
       <w:r>
         <w:rPr>
           <w:rFonts w:ascii="Century Gothic" w:hAnsi="Century Gothic"/>
@@ -252,7 +254,14 @@
               <w:rPr>
                 <w:rFonts w:ascii="Century Gothic" w:hAnsi="Century Gothic"/>
               </w:rPr>
-              <w:t>Formato f</w:t>
+              <w:t xml:space="preserve">Formato </w:t>
+            </w:r>
+            <w:proofErr w:type="spellStart"/>
+            <w:r>
+              <w:rPr>
+                <w:rFonts w:ascii="Century Gothic" w:hAnsi="Century Gothic"/>
+              </w:rPr>
+              <w:t>f</w:t>
             </w:r>
             <w:r>
               <w:rPr>
@@ -260,6 +269,7 @@
               </w:rPr>
               <w:t>q</w:t>
             </w:r>
+            <w:proofErr w:type="spellEnd"/>
           </w:p>
         </w:tc>
         <w:tc>
@@ -283,7 +293,25 @@
               <w:rPr>
                 <w:rFonts w:ascii="Century Gothic" w:hAnsi="Century Gothic"/>
               </w:rPr>
-              <w:t>Non rispetta il formato [errore]</w:t>
+              <w:t>Non rispetta il formato [</w:t>
+            </w:r>
+            <w:bookmarkStart w:id="0" w:name="_GoBack"/>
+            <w:proofErr w:type="spellStart"/>
+            <w:r>
+              <w:rPr>
+                <w:rFonts w:ascii="Century Gothic" w:hAnsi="Century Gothic"/>
+                <w:b/>
+                <w:bCs/>
+              </w:rPr>
+              <w:t>formatoFQnook</w:t>
+            </w:r>
+            <w:bookmarkEnd w:id="0"/>
+            <w:proofErr w:type="spellEnd"/>
+            <w:r>
+              <w:rPr>
+                <w:rFonts w:ascii="Century Gothic" w:hAnsi="Century Gothic"/>
+              </w:rPr>
+              <w:t>]</w:t>
             </w:r>
           </w:p>
           <w:p>
@@ -302,8 +330,16 @@
               <w:rPr>
                 <w:rFonts w:ascii="Century Gothic" w:hAnsi="Century Gothic"/>
               </w:rPr>
-              <w:t>Rispetta il fomato</w:t>
-            </w:r>
+              <w:t xml:space="preserve">Rispetta il </w:t>
+            </w:r>
+            <w:proofErr w:type="spellStart"/>
+            <w:r>
+              <w:rPr>
+                <w:rFonts w:ascii="Century Gothic" w:hAnsi="Century Gothic"/>
+              </w:rPr>
+              <w:t>fomato</w:t>
+            </w:r>
+            <w:proofErr w:type="spellEnd"/>
             <w:r>
               <w:rPr>
                 <w:rFonts w:ascii="Century Gothic" w:hAnsi="Century Gothic"/>
@@ -314,8 +350,23 @@
               <w:rPr>
                 <w:rFonts w:ascii="Century Gothic" w:hAnsi="Century Gothic"/>
               </w:rPr>
-              <w:t xml:space="preserve">[property </w:t>
-            </w:r>
+              <w:t>[</w:t>
+            </w:r>
+            <w:proofErr w:type="spellStart"/>
+            <w:r>
+              <w:rPr>
+                <w:rFonts w:ascii="Century Gothic" w:hAnsi="Century Gothic"/>
+              </w:rPr>
+              <w:t>property</w:t>
+            </w:r>
+            <w:proofErr w:type="spellEnd"/>
+            <w:r>
+              <w:rPr>
+                <w:rFonts w:ascii="Century Gothic" w:hAnsi="Century Gothic"/>
+              </w:rPr>
+              <w:t xml:space="preserve"> </w:t>
+            </w:r>
+            <w:proofErr w:type="spellStart"/>
             <w:r>
               <w:rPr>
                 <w:rFonts w:ascii="Century Gothic" w:hAnsi="Century Gothic"/>
@@ -340,6 +391,7 @@
               </w:rPr>
               <w:t>ok</w:t>
             </w:r>
+            <w:proofErr w:type="spellEnd"/>
             <w:r>
               <w:rPr>
                 <w:rFonts w:ascii="Century Gothic" w:hAnsi="Century Gothic"/>
@@ -844,7 +896,6 @@
           <w:sz w:val="28"/>
           <w:szCs w:val="28"/>
         </w:rPr>
-        <w:lastRenderedPageBreak/>
         <w:t>TEST CASE SPECIFICATION:</w:t>
       </w:r>
     </w:p>
@@ -1521,6 +1572,7 @@
               </w:rPr>
               <w:t>Il sistema visualizza “</w:t>
             </w:r>
+            <w:proofErr w:type="spellStart"/>
             <w:r>
               <w:rPr>
                 <w:rFonts w:ascii="Century Gothic" w:hAnsi="Century Gothic"/>
@@ -1531,6 +1583,7 @@
               </w:rPr>
               <w:t>QuantitàNonValida</w:t>
             </w:r>
+            <w:proofErr w:type="spellEnd"/>
             <w:r>
               <w:rPr>
                 <w:rFonts w:ascii="Century Gothic" w:hAnsi="Century Gothic"/>
@@ -2333,15 +2386,35 @@
                 <w:sz w:val="24"/>
                 <w:szCs w:val="24"/>
               </w:rPr>
-              <w:t>RFA2.3-VisualizzaCarrello</w:t>
-            </w:r>
-            <w:r>
-              <w:rPr>
-                <w:rFonts w:ascii="Century Gothic" w:hAnsi="Century Gothic"/>
-                <w:sz w:val="24"/>
-                <w:szCs w:val="24"/>
-              </w:rPr>
-              <w:t>“.</w:t>
+              <w:t>RFA2.3-</w:t>
+            </w:r>
+            <w:proofErr w:type="gramStart"/>
+            <w:r>
+              <w:rPr>
+                <w:rFonts w:ascii="Century Gothic" w:hAnsi="Century Gothic"/>
+                <w:b/>
+                <w:bCs/>
+                <w:sz w:val="24"/>
+                <w:szCs w:val="24"/>
+              </w:rPr>
+              <w:t>VisualizzaCarrello</w:t>
+            </w:r>
+            <w:r>
+              <w:rPr>
+                <w:rFonts w:ascii="Century Gothic" w:hAnsi="Century Gothic"/>
+                <w:sz w:val="24"/>
+                <w:szCs w:val="24"/>
+              </w:rPr>
+              <w:t>“</w:t>
+            </w:r>
+            <w:proofErr w:type="gramEnd"/>
+            <w:r>
+              <w:rPr>
+                <w:rFonts w:ascii="Century Gothic" w:hAnsi="Century Gothic"/>
+                <w:sz w:val="24"/>
+                <w:szCs w:val="24"/>
+              </w:rPr>
+              <w:t>.</w:t>
             </w:r>
           </w:p>
           <w:p>
@@ -2371,8 +2444,6 @@
               </w:rPr>
               <w:t>modifica</w:t>
             </w:r>
-            <w:bookmarkStart w:id="0" w:name="_GoBack"/>
-            <w:bookmarkEnd w:id="0"/>
             <w:r>
               <w:rPr>
                 <w:rFonts w:ascii="Century Gothic" w:hAnsi="Century Gothic"/>

</xml_diff>